<commit_message>
una cosa pequeña del doc
</commit_message>
<xml_diff>
--- a/docs/Documento Iteración 4.docx
+++ b/docs/Documento Iteración 4.docx
@@ -1,6 +1,6 @@
 
 <file path=word/document.xml><?xml version="1.0" encoding="utf-8"?>
-<w:document xmlns:wpc="http://schemas.microsoft.com/office/word/2010/wordprocessingCanvas" xmlns:cx="http://schemas.microsoft.com/office/drawing/2014/chartex" xmlns:cx1="http://schemas.microsoft.com/office/drawing/2015/9/8/chartex" xmlns:cx2="http://schemas.microsoft.com/office/drawing/2015/10/21/chartex" xmlns:cx3="http://schemas.microsoft.com/office/drawing/2016/5/9/chartex" xmlns:cx4="http://schemas.microsoft.com/office/drawing/2016/5/10/chartex" xmlns:cx5="http://schemas.microsoft.com/office/drawing/2016/5/11/chartex" xmlns:cx6="http://schemas.microsoft.com/office/drawing/2016/5/12/chartex" xmlns:cx7="http://schemas.microsoft.com/office/drawing/2016/5/13/chartex" xmlns:cx8="http://schemas.microsoft.com/office/drawing/2016/5/14/chartex" xmlns:mc="http://schemas.openxmlformats.org/markup-compatibility/2006" xmlns:o="urn:schemas-microsoft-com:office:office" xmlns:r="http://schemas.openxmlformats.org/officeDocument/2006/relationships" xmlns:m="http://schemas.openxmlformats.org/officeDocument/2006/math" xmlns:v="urn:schemas-microsoft-com:vml" xmlns:wp14="http://schemas.microsoft.com/office/word/2010/wordprocessingDrawing" xmlns:wp="http://schemas.openxmlformats.org/drawingml/2006/wordprocessingDrawing" xmlns:w10="urn:schemas-microsoft-com:office:word" xmlns:w="http://schemas.openxmlformats.org/wordprocessingml/2006/main" xmlns:w14="http://schemas.microsoft.com/office/word/2010/wordml" xmlns:w15="http://schemas.microsoft.com/office/word/2012/wordml" xmlns:w16se="http://schemas.microsoft.com/office/word/2015/wordml/symex" xmlns:wpg="http://schemas.microsoft.com/office/word/2010/wordprocessingGroup" xmlns:wpi="http://schemas.microsoft.com/office/word/2010/wordprocessingInk" xmlns:wne="http://schemas.microsoft.com/office/word/2006/wordml" xmlns:wps="http://schemas.microsoft.com/office/word/2010/wordprocessingShape" mc:Ignorable="w14 w15 w16se wp14">
+<w:document xmlns:wpc="http://schemas.microsoft.com/office/word/2010/wordprocessingCanvas" xmlns:mo="http://schemas.microsoft.com/office/mac/office/2008/main" xmlns:mc="http://schemas.openxmlformats.org/markup-compatibility/2006" xmlns:mv="urn:schemas-microsoft-com:mac:vml" xmlns:o="urn:schemas-microsoft-com:office:office" xmlns:r="http://schemas.openxmlformats.org/officeDocument/2006/relationships" xmlns:m="http://schemas.openxmlformats.org/officeDocument/2006/math" xmlns:v="urn:schemas-microsoft-com:vml" xmlns:wp14="http://schemas.microsoft.com/office/word/2010/wordprocessingDrawing" xmlns:wp="http://schemas.openxmlformats.org/drawingml/2006/wordprocessingDrawing" xmlns:w10="urn:schemas-microsoft-com:office:word" xmlns:w="http://schemas.openxmlformats.org/wordprocessingml/2006/main" xmlns:w14="http://schemas.microsoft.com/office/word/2010/wordml" xmlns:w15="http://schemas.microsoft.com/office/word/2012/wordml" xmlns:wpg="http://schemas.microsoft.com/office/word/2010/wordprocessingGroup" xmlns:wpi="http://schemas.microsoft.com/office/word/2010/wordprocessingInk" xmlns:wne="http://schemas.microsoft.com/office/word/2006/wordml" xmlns:wps="http://schemas.microsoft.com/office/word/2010/wordprocessingShape" mc:Ignorable="w14 w15 wp14">
   <w:body>
     <w:p>
       <w:pPr>
@@ -46,7 +46,7 @@
       <w:sdtContent>
         <w:p>
           <w:pPr>
-            <w:pStyle w:val="TtuloTDC"/>
+            <w:pStyle w:val="TtulodeTDC"/>
             <w:rPr>
               <w:rFonts w:ascii="Times New Roman" w:hAnsi="Times New Roman" w:cs="Times New Roman"/>
               <w:color w:val="auto"/>
@@ -1071,7 +1071,6 @@
         </w:rPr>
         <w:t xml:space="preserve">Uno de los </w:t>
       </w:r>
-      <w:proofErr w:type="spellStart"/>
       <w:r>
         <w:rPr>
           <w:rFonts w:ascii="Times New Roman" w:hAnsi="Times New Roman" w:cs="Times New Roman"/>
@@ -1081,7 +1080,6 @@
         </w:rPr>
         <w:t>Join</w:t>
       </w:r>
-      <w:proofErr w:type="spellEnd"/>
       <w:r>
         <w:rPr>
           <w:rFonts w:ascii="Times New Roman" w:hAnsi="Times New Roman" w:cs="Times New Roman"/>
@@ -1090,7 +1088,6 @@
         </w:rPr>
         <w:t xml:space="preserve"> más frecuentes entre los requerimientos es el </w:t>
       </w:r>
-      <w:proofErr w:type="spellStart"/>
       <w:r>
         <w:rPr>
           <w:rFonts w:ascii="Times New Roman" w:hAnsi="Times New Roman" w:cs="Times New Roman"/>
@@ -1098,43 +1095,15 @@
           <w:sz w:val="24"/>
           <w:szCs w:val="24"/>
         </w:rPr>
-        <w:t>Join</w:t>
-      </w:r>
-      <w:proofErr w:type="spellEnd"/>
-      <w:r>
-        <w:rPr>
-          <w:rFonts w:ascii="Times New Roman" w:hAnsi="Times New Roman" w:cs="Times New Roman"/>
-          <w:i/>
-          <w:sz w:val="24"/>
-          <w:szCs w:val="24"/>
-        </w:rPr>
-        <w:t xml:space="preserve"> </w:t>
-      </w:r>
-      <w:r>
-        <w:rPr>
-          <w:rFonts w:ascii="Times New Roman" w:hAnsi="Times New Roman" w:cs="Times New Roman"/>
-          <w:sz w:val="24"/>
-          <w:szCs w:val="24"/>
-        </w:rPr>
-        <w:t xml:space="preserve">entre Boleta y Función, por lo tanto, es un índice que es necesario para los requerimientos del negocio. Este índice igualmente se toma como un árbol B+, dado que puede haber varias boletas en una función, descartando la posibilidad de Hash, y un </w:t>
-      </w:r>
-      <w:proofErr w:type="spellStart"/>
-      <w:r>
-        <w:rPr>
-          <w:rFonts w:ascii="Times New Roman" w:hAnsi="Times New Roman" w:cs="Times New Roman"/>
-          <w:sz w:val="24"/>
-          <w:szCs w:val="24"/>
-        </w:rPr>
-        <w:t>Bitmap</w:t>
-      </w:r>
-      <w:proofErr w:type="spellEnd"/>
-      <w:r>
-        <w:rPr>
-          <w:rFonts w:ascii="Times New Roman" w:hAnsi="Times New Roman" w:cs="Times New Roman"/>
-          <w:sz w:val="24"/>
-          <w:szCs w:val="24"/>
-        </w:rPr>
-        <w:t xml:space="preserve"> no sería eficiente. Siendo el árbol B+ la mejor opción para esta implementación, además, las boletas de la función quedarían contiguas.</w:t>
+        <w:t xml:space="preserve">Join </w:t>
+      </w:r>
+      <w:r>
+        <w:rPr>
+          <w:rFonts w:ascii="Times New Roman" w:hAnsi="Times New Roman" w:cs="Times New Roman"/>
+          <w:sz w:val="24"/>
+          <w:szCs w:val="24"/>
+        </w:rPr>
+        <w:t>entre Boleta y Función, por lo tanto, es un índice que es necesario para los requerimientos del negocio. Este índice igualmente se toma como un árbol B+, dado que puede haber varias boletas en una función, descartando la posibilidad de Hash, y un Bitmap no sería eficiente. Siendo el árbol B+ la mejor opción para esta implementación, además, las boletas de la función quedarían contiguas.</w:t>
       </w:r>
       <w:r>
         <w:rPr>
@@ -1266,7 +1235,6 @@
         </w:rPr>
         <w:t xml:space="preserve">Para este requerimiento, dado que se expresa la necesidad de realizar un filtro por localidad, resulta práctico el índice de la localidad sobre el nombre de esta. En este caso, la implementación de este índice se realiza sobre una tabla de Hash, dado que dos Localidades no deberían tener el mismo nombre, siendo así, resulta práctico el acceso de estos en el menor tiempo posible. Además, al tener este Hash los </w:t>
       </w:r>
-      <w:proofErr w:type="spellStart"/>
       <w:r>
         <w:rPr>
           <w:rFonts w:ascii="Times New Roman" w:hAnsi="Times New Roman" w:cs="Times New Roman"/>
@@ -1276,7 +1244,6 @@
         </w:rPr>
         <w:t>Join</w:t>
       </w:r>
-      <w:proofErr w:type="spellEnd"/>
       <w:r>
         <w:rPr>
           <w:rFonts w:ascii="Times New Roman" w:hAnsi="Times New Roman" w:cs="Times New Roman"/>
@@ -1292,19 +1259,8 @@
           <w:sz w:val="24"/>
           <w:szCs w:val="24"/>
         </w:rPr>
-        <w:t xml:space="preserve">Hash </w:t>
-      </w:r>
-      <w:proofErr w:type="spellStart"/>
-      <w:r>
-        <w:rPr>
-          <w:rFonts w:ascii="Times New Roman" w:hAnsi="Times New Roman" w:cs="Times New Roman"/>
-          <w:i/>
-          <w:sz w:val="24"/>
-          <w:szCs w:val="24"/>
-        </w:rPr>
-        <w:t>Join</w:t>
-      </w:r>
-      <w:proofErr w:type="spellEnd"/>
+        <w:t>Hash Join</w:t>
+      </w:r>
       <w:r>
         <w:rPr>
           <w:rFonts w:ascii="Times New Roman" w:hAnsi="Times New Roman" w:cs="Times New Roman"/>
@@ -1355,7 +1311,6 @@
         </w:rPr>
         <w:t xml:space="preserve">En este caso, es de gran utilidad conocer la información completa del usuario quien es propietario de la boleta. Así, este </w:t>
       </w:r>
-      <w:proofErr w:type="spellStart"/>
       <w:r>
         <w:rPr>
           <w:rFonts w:ascii="Times New Roman" w:hAnsi="Times New Roman" w:cs="Times New Roman"/>
@@ -1365,7 +1320,6 @@
         </w:rPr>
         <w:t>Join</w:t>
       </w:r>
-      <w:proofErr w:type="spellEnd"/>
       <w:r>
         <w:rPr>
           <w:rFonts w:ascii="Times New Roman" w:hAnsi="Times New Roman" w:cs="Times New Roman"/>
@@ -1459,7 +1413,6 @@
         </w:rPr>
         <w:t xml:space="preserve">Para el desarrollo del requerimiento, es necesario buscar por nombre del requerimiento técnico (Objetos del escenario), por lo tanto, la implementación de un índice, facilita el acceso a estos en menor tiempo y facilita el </w:t>
       </w:r>
-      <w:proofErr w:type="spellStart"/>
       <w:r>
         <w:rPr>
           <w:rFonts w:ascii="Times New Roman" w:hAnsi="Times New Roman" w:cs="Times New Roman"/>
@@ -1469,7 +1422,6 @@
         </w:rPr>
         <w:t>Join</w:t>
       </w:r>
-      <w:proofErr w:type="spellEnd"/>
       <w:r>
         <w:rPr>
           <w:rFonts w:ascii="Times New Roman" w:hAnsi="Times New Roman" w:cs="Times New Roman"/>
@@ -1600,10 +1552,10 @@
       <w:r>
         <w:rPr>
           <w:noProof/>
-          <w:lang w:eastAsia="es-CO"/>
+          <w:lang w:val="es-ES_tradnl" w:eastAsia="es-ES_tradnl"/>
         </w:rPr>
         <w:drawing>
-          <wp:inline distT="0" distB="0" distL="0" distR="0" wp14:anchorId="52AD4C11" wp14:editId="2B5BB319">
+          <wp:inline distT="0" distB="0" distL="0" distR="0" wp14:anchorId="6DF1380D" wp14:editId="5A003498">
             <wp:extent cx="4799556" cy="2457450"/>
             <wp:effectExtent l="0" t="0" r="1270" b="0"/>
             <wp:docPr id="2" name="Imagen 2"/>
@@ -1713,7 +1665,17 @@
           <w:sz w:val="24"/>
           <w:szCs w:val="24"/>
         </w:rPr>
-        <w:t xml:space="preserve">El principalmente, las llaves primarias juegan un papel importante en la recuperación de información, dado que estas son la forma de obtener la información dada una llave. Es por esto que Oracle crea por defecto un índice </w:t>
+        <w:t>Principalmente</w:t>
+      </w:r>
+      <w:bookmarkStart w:id="6" w:name="_GoBack"/>
+      <w:bookmarkEnd w:id="6"/>
+      <w:r>
+        <w:rPr>
+          <w:rFonts w:ascii="Times New Roman" w:hAnsi="Times New Roman" w:cs="Times New Roman"/>
+          <w:sz w:val="24"/>
+          <w:szCs w:val="24"/>
+        </w:rPr>
+        <w:t xml:space="preserve">, las llaves primarias juegan un papel importante en la recuperación de información, dado que estas son la forma de obtener la información dada una llave. Es por esto que Oracle crea por defecto un índice </w:t>
       </w:r>
       <w:r>
         <w:rPr>
@@ -1724,7 +1686,6 @@
         <w:lastRenderedPageBreak/>
         <w:t xml:space="preserve">para que la obtención de estos datos sea más eficiente. Además, varios </w:t>
       </w:r>
-      <w:proofErr w:type="spellStart"/>
       <w:r>
         <w:rPr>
           <w:rFonts w:ascii="Times New Roman" w:hAnsi="Times New Roman" w:cs="Times New Roman"/>
@@ -1734,7 +1695,6 @@
         </w:rPr>
         <w:t>contraints</w:t>
       </w:r>
-      <w:proofErr w:type="spellEnd"/>
       <w:r>
         <w:rPr>
           <w:rFonts w:ascii="Times New Roman" w:hAnsi="Times New Roman" w:cs="Times New Roman"/>
@@ -1743,7 +1703,6 @@
         </w:rPr>
         <w:t xml:space="preserve"> son también causa de que Oracle cree índices como </w:t>
       </w:r>
-      <w:proofErr w:type="spellStart"/>
       <w:r>
         <w:rPr>
           <w:rFonts w:ascii="Times New Roman" w:hAnsi="Times New Roman" w:cs="Times New Roman"/>
@@ -1753,7 +1712,6 @@
         </w:rPr>
         <w:t>Unique</w:t>
       </w:r>
-      <w:proofErr w:type="spellEnd"/>
       <w:r>
         <w:rPr>
           <w:rFonts w:ascii="Times New Roman" w:hAnsi="Times New Roman" w:cs="Times New Roman"/>
@@ -1776,7 +1734,7 @@
           <w:color w:val="auto"/>
         </w:rPr>
       </w:pPr>
-      <w:bookmarkStart w:id="6" w:name="_Toc481870498"/>
+      <w:bookmarkStart w:id="7" w:name="_Toc481870498"/>
       <w:r>
         <w:rPr>
           <w:rFonts w:ascii="Times New Roman" w:hAnsi="Times New Roman" w:cs="Times New Roman"/>
@@ -1785,7 +1743,7 @@
         </w:rPr>
         <w:t>Documentación</w:t>
       </w:r>
-      <w:bookmarkEnd w:id="6"/>
+      <w:bookmarkEnd w:id="7"/>
     </w:p>
     <w:p>
       <w:pPr>
@@ -2327,8 +2285,6 @@
       <w:r>
         <w:t xml:space="preserve"> a los parámetros de entrada, los valores destinados a la consulta se encuentran en un rango de </w:t>
       </w:r>
-      <w:bookmarkStart w:id="7" w:name="_GoBack"/>
-      <w:bookmarkEnd w:id="7"/>
     </w:p>
     <w:p>
       <w:pPr>
@@ -2545,11 +2501,11 @@
       <w:r>
         <w:rPr>
           <w:noProof/>
-          <w:lang w:eastAsia="es-CO"/>
+          <w:lang w:val="es-ES_tradnl" w:eastAsia="es-ES_tradnl"/>
         </w:rPr>
         <w:lastRenderedPageBreak/>
         <w:drawing>
-          <wp:inline distT="0" distB="0" distL="0" distR="0" wp14:anchorId="3B775298" wp14:editId="386811B3">
+          <wp:inline distT="0" distB="0" distL="0" distR="0" wp14:anchorId="54EE9E62" wp14:editId="613EF668">
             <wp:extent cx="4181475" cy="1779038"/>
             <wp:effectExtent l="0" t="0" r="0" b="0"/>
             <wp:docPr id="3" name="Imagen 3"/>
@@ -3704,10 +3660,10 @@
       <w:r>
         <w:rPr>
           <w:noProof/>
-          <w:lang w:eastAsia="es-CO"/>
+          <w:lang w:val="es-ES_tradnl" w:eastAsia="es-ES_tradnl"/>
         </w:rPr>
         <w:drawing>
-          <wp:inline distT="0" distB="0" distL="0" distR="0" wp14:anchorId="6DCD37A5" wp14:editId="6AD31DF0">
+          <wp:inline distT="0" distB="0" distL="0" distR="0" wp14:anchorId="477FE7B2" wp14:editId="10E8716E">
             <wp:extent cx="4190365" cy="2228861"/>
             <wp:effectExtent l="0" t="0" r="635" b="0"/>
             <wp:docPr id="5" name="Imagen 5"/>
@@ -4995,10 +4951,10 @@
       <w:r>
         <w:rPr>
           <w:noProof/>
-          <w:lang w:eastAsia="es-CO"/>
+          <w:lang w:val="es-ES_tradnl" w:eastAsia="es-ES_tradnl"/>
         </w:rPr>
         <w:drawing>
-          <wp:inline distT="0" distB="0" distL="0" distR="0" wp14:anchorId="5067DA56" wp14:editId="6581D597">
+          <wp:inline distT="0" distB="0" distL="0" distR="0" wp14:anchorId="405453AA" wp14:editId="7E1A7E44">
             <wp:extent cx="4057650" cy="2154387"/>
             <wp:effectExtent l="0" t="0" r="0" b="0"/>
             <wp:docPr id="6" name="Imagen 6"/>
@@ -6079,11 +6035,11 @@
       <w:r>
         <w:rPr>
           <w:noProof/>
-          <w:lang w:eastAsia="es-CO"/>
+          <w:lang w:val="es-ES_tradnl" w:eastAsia="es-ES_tradnl"/>
         </w:rPr>
         <w:lastRenderedPageBreak/>
         <w:drawing>
-          <wp:inline distT="0" distB="0" distL="0" distR="0" wp14:anchorId="2962D836" wp14:editId="0B508426">
+          <wp:inline distT="0" distB="0" distL="0" distR="0" wp14:anchorId="596AEAEA" wp14:editId="75C308B8">
             <wp:extent cx="3999865" cy="2067136"/>
             <wp:effectExtent l="0" t="0" r="635" b="9525"/>
             <wp:docPr id="7" name="Imagen 7"/>
@@ -6169,7 +6125,7 @@
 </file>
 
 <file path=word/endnotes.xml><?xml version="1.0" encoding="utf-8"?>
-<w:endnotes xmlns:wpc="http://schemas.microsoft.com/office/word/2010/wordprocessingCanvas" xmlns:cx="http://schemas.microsoft.com/office/drawing/2014/chartex" xmlns:cx1="http://schemas.microsoft.com/office/drawing/2015/9/8/chartex" xmlns:cx2="http://schemas.microsoft.com/office/drawing/2015/10/21/chartex" xmlns:cx3="http://schemas.microsoft.com/office/drawing/2016/5/9/chartex" xmlns:cx4="http://schemas.microsoft.com/office/drawing/2016/5/10/chartex" xmlns:cx5="http://schemas.microsoft.com/office/drawing/2016/5/11/chartex" xmlns:cx6="http://schemas.microsoft.com/office/drawing/2016/5/12/chartex" xmlns:cx7="http://schemas.microsoft.com/office/drawing/2016/5/13/chartex" xmlns:cx8="http://schemas.microsoft.com/office/drawing/2016/5/14/chartex" xmlns:mc="http://schemas.openxmlformats.org/markup-compatibility/2006" xmlns:o="urn:schemas-microsoft-com:office:office" xmlns:r="http://schemas.openxmlformats.org/officeDocument/2006/relationships" xmlns:m="http://schemas.openxmlformats.org/officeDocument/2006/math" xmlns:v="urn:schemas-microsoft-com:vml" xmlns:wp14="http://schemas.microsoft.com/office/word/2010/wordprocessingDrawing" xmlns:wp="http://schemas.openxmlformats.org/drawingml/2006/wordprocessingDrawing" xmlns:w10="urn:schemas-microsoft-com:office:word" xmlns:w="http://schemas.openxmlformats.org/wordprocessingml/2006/main" xmlns:w14="http://schemas.microsoft.com/office/word/2010/wordml" xmlns:w15="http://schemas.microsoft.com/office/word/2012/wordml" xmlns:w16se="http://schemas.microsoft.com/office/word/2015/wordml/symex" xmlns:wpg="http://schemas.microsoft.com/office/word/2010/wordprocessingGroup" xmlns:wpi="http://schemas.microsoft.com/office/word/2010/wordprocessingInk" xmlns:wne="http://schemas.microsoft.com/office/word/2006/wordml" xmlns:wps="http://schemas.microsoft.com/office/word/2010/wordprocessingShape" mc:Ignorable="w14 w15 w16se wp14">
+<w:endnotes xmlns:wpc="http://schemas.microsoft.com/office/word/2010/wordprocessingCanvas" xmlns:mo="http://schemas.microsoft.com/office/mac/office/2008/main" xmlns:mc="http://schemas.openxmlformats.org/markup-compatibility/2006" xmlns:mv="urn:schemas-microsoft-com:mac:vml" xmlns:o="urn:schemas-microsoft-com:office:office" xmlns:r="http://schemas.openxmlformats.org/officeDocument/2006/relationships" xmlns:m="http://schemas.openxmlformats.org/officeDocument/2006/math" xmlns:v="urn:schemas-microsoft-com:vml" xmlns:wp14="http://schemas.microsoft.com/office/word/2010/wordprocessingDrawing" xmlns:wp="http://schemas.openxmlformats.org/drawingml/2006/wordprocessingDrawing" xmlns:w10="urn:schemas-microsoft-com:office:word" xmlns:w="http://schemas.openxmlformats.org/wordprocessingml/2006/main" xmlns:w14="http://schemas.microsoft.com/office/word/2010/wordml" xmlns:w15="http://schemas.microsoft.com/office/word/2012/wordml" xmlns:wpg="http://schemas.microsoft.com/office/word/2010/wordprocessingGroup" xmlns:wpi="http://schemas.microsoft.com/office/word/2010/wordprocessingInk" xmlns:wne="http://schemas.microsoft.com/office/word/2006/wordml" xmlns:wps="http://schemas.microsoft.com/office/word/2010/wordprocessingShape" mc:Ignorable="w14 w15 wp14">
   <w:endnote w:type="separator" w:id="-1">
     <w:p>
       <w:pPr>
@@ -6194,7 +6150,7 @@
 </file>
 
 <file path=word/footnotes.xml><?xml version="1.0" encoding="utf-8"?>
-<w:footnotes xmlns:wpc="http://schemas.microsoft.com/office/word/2010/wordprocessingCanvas" xmlns:cx="http://schemas.microsoft.com/office/drawing/2014/chartex" xmlns:cx1="http://schemas.microsoft.com/office/drawing/2015/9/8/chartex" xmlns:cx2="http://schemas.microsoft.com/office/drawing/2015/10/21/chartex" xmlns:cx3="http://schemas.microsoft.com/office/drawing/2016/5/9/chartex" xmlns:cx4="http://schemas.microsoft.com/office/drawing/2016/5/10/chartex" xmlns:cx5="http://schemas.microsoft.com/office/drawing/2016/5/11/chartex" xmlns:cx6="http://schemas.microsoft.com/office/drawing/2016/5/12/chartex" xmlns:cx7="http://schemas.microsoft.com/office/drawing/2016/5/13/chartex" xmlns:cx8="http://schemas.microsoft.com/office/drawing/2016/5/14/chartex" xmlns:mc="http://schemas.openxmlformats.org/markup-compatibility/2006" xmlns:o="urn:schemas-microsoft-com:office:office" xmlns:r="http://schemas.openxmlformats.org/officeDocument/2006/relationships" xmlns:m="http://schemas.openxmlformats.org/officeDocument/2006/math" xmlns:v="urn:schemas-microsoft-com:vml" xmlns:wp14="http://schemas.microsoft.com/office/word/2010/wordprocessingDrawing" xmlns:wp="http://schemas.openxmlformats.org/drawingml/2006/wordprocessingDrawing" xmlns:w10="urn:schemas-microsoft-com:office:word" xmlns:w="http://schemas.openxmlformats.org/wordprocessingml/2006/main" xmlns:w14="http://schemas.microsoft.com/office/word/2010/wordml" xmlns:w15="http://schemas.microsoft.com/office/word/2012/wordml" xmlns:w16se="http://schemas.microsoft.com/office/word/2015/wordml/symex" xmlns:wpg="http://schemas.microsoft.com/office/word/2010/wordprocessingGroup" xmlns:wpi="http://schemas.microsoft.com/office/word/2010/wordprocessingInk" xmlns:wne="http://schemas.microsoft.com/office/word/2006/wordml" xmlns:wps="http://schemas.microsoft.com/office/word/2010/wordprocessingShape" mc:Ignorable="w14 w15 w16se wp14">
+<w:footnotes xmlns:wpc="http://schemas.microsoft.com/office/word/2010/wordprocessingCanvas" xmlns:mo="http://schemas.microsoft.com/office/mac/office/2008/main" xmlns:mc="http://schemas.openxmlformats.org/markup-compatibility/2006" xmlns:mv="urn:schemas-microsoft-com:mac:vml" xmlns:o="urn:schemas-microsoft-com:office:office" xmlns:r="http://schemas.openxmlformats.org/officeDocument/2006/relationships" xmlns:m="http://schemas.openxmlformats.org/officeDocument/2006/math" xmlns:v="urn:schemas-microsoft-com:vml" xmlns:wp14="http://schemas.microsoft.com/office/word/2010/wordprocessingDrawing" xmlns:wp="http://schemas.openxmlformats.org/drawingml/2006/wordprocessingDrawing" xmlns:w10="urn:schemas-microsoft-com:office:word" xmlns:w="http://schemas.openxmlformats.org/wordprocessingml/2006/main" xmlns:w14="http://schemas.microsoft.com/office/word/2010/wordml" xmlns:w15="http://schemas.microsoft.com/office/word/2012/wordml" xmlns:wpg="http://schemas.microsoft.com/office/word/2010/wordprocessingGroup" xmlns:wpi="http://schemas.microsoft.com/office/word/2010/wordprocessingInk" xmlns:wne="http://schemas.microsoft.com/office/word/2006/wordml" xmlns:wps="http://schemas.microsoft.com/office/word/2010/wordprocessingShape" mc:Ignorable="w14 w15 wp14">
   <w:footnote w:type="separator" w:id="-1">
     <w:p>
       <w:pPr>
@@ -6219,7 +6175,7 @@
 </file>
 
 <file path=word/header1.xml><?xml version="1.0" encoding="utf-8"?>
-<w:hdr xmlns:wpc="http://schemas.microsoft.com/office/word/2010/wordprocessingCanvas" xmlns:cx="http://schemas.microsoft.com/office/drawing/2014/chartex" xmlns:cx1="http://schemas.microsoft.com/office/drawing/2015/9/8/chartex" xmlns:cx2="http://schemas.microsoft.com/office/drawing/2015/10/21/chartex" xmlns:cx3="http://schemas.microsoft.com/office/drawing/2016/5/9/chartex" xmlns:cx4="http://schemas.microsoft.com/office/drawing/2016/5/10/chartex" xmlns:cx5="http://schemas.microsoft.com/office/drawing/2016/5/11/chartex" xmlns:cx6="http://schemas.microsoft.com/office/drawing/2016/5/12/chartex" xmlns:cx7="http://schemas.microsoft.com/office/drawing/2016/5/13/chartex" xmlns:cx8="http://schemas.microsoft.com/office/drawing/2016/5/14/chartex" xmlns:mc="http://schemas.openxmlformats.org/markup-compatibility/2006" xmlns:o="urn:schemas-microsoft-com:office:office" xmlns:r="http://schemas.openxmlformats.org/officeDocument/2006/relationships" xmlns:m="http://schemas.openxmlformats.org/officeDocument/2006/math" xmlns:v="urn:schemas-microsoft-com:vml" xmlns:wp14="http://schemas.microsoft.com/office/word/2010/wordprocessingDrawing" xmlns:wp="http://schemas.openxmlformats.org/drawingml/2006/wordprocessingDrawing" xmlns:w10="urn:schemas-microsoft-com:office:word" xmlns:w="http://schemas.openxmlformats.org/wordprocessingml/2006/main" xmlns:w14="http://schemas.microsoft.com/office/word/2010/wordml" xmlns:w15="http://schemas.microsoft.com/office/word/2012/wordml" xmlns:w16se="http://schemas.microsoft.com/office/word/2015/wordml/symex" xmlns:wpg="http://schemas.microsoft.com/office/word/2010/wordprocessingGroup" xmlns:wpi="http://schemas.microsoft.com/office/word/2010/wordprocessingInk" xmlns:wne="http://schemas.microsoft.com/office/word/2006/wordml" xmlns:wps="http://schemas.microsoft.com/office/word/2010/wordprocessingShape" mc:Ignorable="w14 w15 w16se wp14">
+<w:hdr xmlns:wpc="http://schemas.microsoft.com/office/word/2010/wordprocessingCanvas" xmlns:mo="http://schemas.microsoft.com/office/mac/office/2008/main" xmlns:mc="http://schemas.openxmlformats.org/markup-compatibility/2006" xmlns:mv="urn:schemas-microsoft-com:mac:vml" xmlns:o="urn:schemas-microsoft-com:office:office" xmlns:r="http://schemas.openxmlformats.org/officeDocument/2006/relationships" xmlns:m="http://schemas.openxmlformats.org/officeDocument/2006/math" xmlns:v="urn:schemas-microsoft-com:vml" xmlns:wp14="http://schemas.microsoft.com/office/word/2010/wordprocessingDrawing" xmlns:wp="http://schemas.openxmlformats.org/drawingml/2006/wordprocessingDrawing" xmlns:w10="urn:schemas-microsoft-com:office:word" xmlns:w="http://schemas.openxmlformats.org/wordprocessingml/2006/main" xmlns:w14="http://schemas.microsoft.com/office/word/2010/wordml" xmlns:w15="http://schemas.microsoft.com/office/word/2012/wordml" xmlns:wpg="http://schemas.microsoft.com/office/word/2010/wordprocessingGroup" xmlns:wpi="http://schemas.microsoft.com/office/word/2010/wordprocessingInk" xmlns:wne="http://schemas.microsoft.com/office/word/2006/wordml" xmlns:wps="http://schemas.microsoft.com/office/word/2010/wordprocessingShape" mc:Ignorable="w14 w15 wp14">
   <w:p>
     <w:pPr>
       <w:pStyle w:val="Encabezado"/>
@@ -6235,10 +6191,10 @@
         <w:noProof/>
         <w:sz w:val="24"/>
         <w:szCs w:val="24"/>
-        <w:lang w:eastAsia="es-CO"/>
+        <w:lang w:val="es-ES_tradnl" w:eastAsia="es-ES_tradnl"/>
       </w:rPr>
       <w:drawing>
-        <wp:anchor distT="0" distB="0" distL="114300" distR="114300" simplePos="0" relativeHeight="251658240" behindDoc="1" locked="0" layoutInCell="1" allowOverlap="1">
+        <wp:anchor distT="0" distB="0" distL="114300" distR="114300" simplePos="0" relativeHeight="251658240" behindDoc="1" locked="0" layoutInCell="1" allowOverlap="1" wp14:anchorId="64366C22" wp14:editId="16DF43B3">
           <wp:simplePos x="0" y="0"/>
           <wp:positionH relativeFrom="column">
             <wp:posOffset>4445</wp:posOffset>
@@ -6383,8 +6339,8 @@
 </file>
 
 <file path=word/numbering.xml><?xml version="1.0" encoding="utf-8"?>
-<w:numbering xmlns:wpc="http://schemas.microsoft.com/office/word/2010/wordprocessingCanvas" xmlns:cx="http://schemas.microsoft.com/office/drawing/2014/chartex" xmlns:cx1="http://schemas.microsoft.com/office/drawing/2015/9/8/chartex" xmlns:cx2="http://schemas.microsoft.com/office/drawing/2015/10/21/chartex" xmlns:cx3="http://schemas.microsoft.com/office/drawing/2016/5/9/chartex" xmlns:cx4="http://schemas.microsoft.com/office/drawing/2016/5/10/chartex" xmlns:cx5="http://schemas.microsoft.com/office/drawing/2016/5/11/chartex" xmlns:cx6="http://schemas.microsoft.com/office/drawing/2016/5/12/chartex" xmlns:cx7="http://schemas.microsoft.com/office/drawing/2016/5/13/chartex" xmlns:cx8="http://schemas.microsoft.com/office/drawing/2016/5/14/chartex" xmlns:mc="http://schemas.openxmlformats.org/markup-compatibility/2006" xmlns:o="urn:schemas-microsoft-com:office:office" xmlns:r="http://schemas.openxmlformats.org/officeDocument/2006/relationships" xmlns:m="http://schemas.openxmlformats.org/officeDocument/2006/math" xmlns:v="urn:schemas-microsoft-com:vml" xmlns:wp14="http://schemas.microsoft.com/office/word/2010/wordprocessingDrawing" xmlns:wp="http://schemas.openxmlformats.org/drawingml/2006/wordprocessingDrawing" xmlns:w10="urn:schemas-microsoft-com:office:word" xmlns:w="http://schemas.openxmlformats.org/wordprocessingml/2006/main" xmlns:w14="http://schemas.microsoft.com/office/word/2010/wordml" xmlns:w15="http://schemas.microsoft.com/office/word/2012/wordml" xmlns:w16se="http://schemas.microsoft.com/office/word/2015/wordml/symex" xmlns:wpg="http://schemas.microsoft.com/office/word/2010/wordprocessingGroup" xmlns:wpi="http://schemas.microsoft.com/office/word/2010/wordprocessingInk" xmlns:wne="http://schemas.microsoft.com/office/word/2006/wordml" xmlns:wps="http://schemas.microsoft.com/office/word/2010/wordprocessingShape" mc:Ignorable="w14 w15 w16se wp14">
-  <w:abstractNum w:abstractNumId="0" w15:restartNumberingAfterBreak="0">
+<w:numbering xmlns:wpc="http://schemas.microsoft.com/office/word/2010/wordprocessingCanvas" xmlns:mo="http://schemas.microsoft.com/office/mac/office/2008/main" xmlns:mc="http://schemas.openxmlformats.org/markup-compatibility/2006" xmlns:mv="urn:schemas-microsoft-com:mac:vml" xmlns:o="urn:schemas-microsoft-com:office:office" xmlns:r="http://schemas.openxmlformats.org/officeDocument/2006/relationships" xmlns:m="http://schemas.openxmlformats.org/officeDocument/2006/math" xmlns:v="urn:schemas-microsoft-com:vml" xmlns:wp14="http://schemas.microsoft.com/office/word/2010/wordprocessingDrawing" xmlns:wp="http://schemas.openxmlformats.org/drawingml/2006/wordprocessingDrawing" xmlns:w10="urn:schemas-microsoft-com:office:word" xmlns:w="http://schemas.openxmlformats.org/wordprocessingml/2006/main" xmlns:w14="http://schemas.microsoft.com/office/word/2010/wordml" xmlns:w15="http://schemas.microsoft.com/office/word/2012/wordml" xmlns:wpg="http://schemas.microsoft.com/office/word/2010/wordprocessingGroup" xmlns:wpi="http://schemas.microsoft.com/office/word/2010/wordprocessingInk" xmlns:wne="http://schemas.microsoft.com/office/word/2006/wordml" xmlns:wps="http://schemas.microsoft.com/office/word/2010/wordprocessingShape" mc:Ignorable="w14 w15 wp14">
+  <w:abstractNum w:abstractNumId="0">
     <w:nsid w:val="087D5BCD"/>
     <w:multiLevelType w:val="multilevel"/>
     <w:tmpl w:val="C97410E2"/>
@@ -6513,7 +6469,7 @@
       </w:rPr>
     </w:lvl>
   </w:abstractNum>
-  <w:abstractNum w:abstractNumId="1" w15:restartNumberingAfterBreak="0">
+  <w:abstractNum w:abstractNumId="1">
     <w:nsid w:val="13B67165"/>
     <w:multiLevelType w:val="multilevel"/>
     <w:tmpl w:val="C97410E2"/>
@@ -6642,7 +6598,7 @@
       </w:rPr>
     </w:lvl>
   </w:abstractNum>
-  <w:abstractNum w:abstractNumId="2" w15:restartNumberingAfterBreak="0">
+  <w:abstractNum w:abstractNumId="2">
     <w:nsid w:val="21D108E9"/>
     <w:multiLevelType w:val="hybridMultilevel"/>
     <w:tmpl w:val="1FF8D56E"/>
@@ -6754,7 +6710,7 @@
       </w:rPr>
     </w:lvl>
   </w:abstractNum>
-  <w:abstractNum w:abstractNumId="3" w15:restartNumberingAfterBreak="0">
+  <w:abstractNum w:abstractNumId="3">
     <w:nsid w:val="22B409F0"/>
     <w:multiLevelType w:val="multilevel"/>
     <w:tmpl w:val="8F3437C8"/>
@@ -6883,7 +6839,7 @@
       </w:rPr>
     </w:lvl>
   </w:abstractNum>
-  <w:abstractNum w:abstractNumId="4" w15:restartNumberingAfterBreak="0">
+  <w:abstractNum w:abstractNumId="4">
     <w:nsid w:val="2D7C34AB"/>
     <w:multiLevelType w:val="hybridMultilevel"/>
     <w:tmpl w:val="96163A92"/>
@@ -6969,7 +6925,7 @@
       </w:pPr>
     </w:lvl>
   </w:abstractNum>
-  <w:abstractNum w:abstractNumId="5" w15:restartNumberingAfterBreak="0">
+  <w:abstractNum w:abstractNumId="5">
     <w:nsid w:val="34735FE2"/>
     <w:multiLevelType w:val="hybridMultilevel"/>
     <w:tmpl w:val="7896AD20"/>
@@ -7055,7 +7011,7 @@
       </w:pPr>
     </w:lvl>
   </w:abstractNum>
-  <w:abstractNum w:abstractNumId="6" w15:restartNumberingAfterBreak="0">
+  <w:abstractNum w:abstractNumId="6">
     <w:nsid w:val="39605054"/>
     <w:multiLevelType w:val="hybridMultilevel"/>
     <w:tmpl w:val="145C920A"/>
@@ -7144,7 +7100,7 @@
       </w:pPr>
     </w:lvl>
   </w:abstractNum>
-  <w:abstractNum w:abstractNumId="7" w15:restartNumberingAfterBreak="0">
+  <w:abstractNum w:abstractNumId="7">
     <w:nsid w:val="67E341A2"/>
     <w:multiLevelType w:val="multilevel"/>
     <w:tmpl w:val="071E8A30"/>
@@ -7266,7 +7222,7 @@
       </w:rPr>
     </w:lvl>
   </w:abstractNum>
-  <w:abstractNum w:abstractNumId="8" w15:restartNumberingAfterBreak="0">
+  <w:abstractNum w:abstractNumId="8">
     <w:nsid w:val="6A0461CF"/>
     <w:multiLevelType w:val="multilevel"/>
     <w:tmpl w:val="96F83EC4"/>
@@ -7390,7 +7346,7 @@
       </w:rPr>
     </w:lvl>
   </w:abstractNum>
-  <w:abstractNum w:abstractNumId="9" w15:restartNumberingAfterBreak="0">
+  <w:abstractNum w:abstractNumId="9">
     <w:nsid w:val="6D9A016C"/>
     <w:multiLevelType w:val="hybridMultilevel"/>
     <w:tmpl w:val="61FC9BDA"/>
@@ -7476,7 +7432,7 @@
       </w:pPr>
     </w:lvl>
   </w:abstractNum>
-  <w:abstractNum w:abstractNumId="10" w15:restartNumberingAfterBreak="0">
+  <w:abstractNum w:abstractNumId="10">
     <w:nsid w:val="7E530B3B"/>
     <w:multiLevelType w:val="hybridMultilevel"/>
     <w:tmpl w:val="13AC0172"/>
@@ -7602,7 +7558,7 @@
 </file>
 
 <file path=word/styles.xml><?xml version="1.0" encoding="utf-8"?>
-<w:styles xmlns:mc="http://schemas.openxmlformats.org/markup-compatibility/2006" xmlns:r="http://schemas.openxmlformats.org/officeDocument/2006/relationships" xmlns:w="http://schemas.openxmlformats.org/wordprocessingml/2006/main" xmlns:w14="http://schemas.microsoft.com/office/word/2010/wordml" xmlns:w15="http://schemas.microsoft.com/office/word/2012/wordml" xmlns:w16se="http://schemas.microsoft.com/office/word/2015/wordml/symex" mc:Ignorable="w14 w15 w16se">
+<w:styles xmlns:mc="http://schemas.openxmlformats.org/markup-compatibility/2006" xmlns:r="http://schemas.openxmlformats.org/officeDocument/2006/relationships" xmlns:w="http://schemas.openxmlformats.org/wordprocessingml/2006/main" xmlns:w14="http://schemas.microsoft.com/office/word/2010/wordml" xmlns:w15="http://schemas.microsoft.com/office/word/2012/wordml" mc:Ignorable="w14 w15">
   <w:docDefaults>
     <w:rPrDefault>
       <w:rPr>
@@ -7618,7 +7574,7 @@
       </w:pPr>
     </w:pPrDefault>
   </w:docDefaults>
-  <w:latentStyles w:defLockedState="0" w:defUIPriority="99" w:defSemiHidden="0" w:defUnhideWhenUsed="0" w:defQFormat="0" w:count="374">
+  <w:latentStyles w:defLockedState="0" w:defUIPriority="99" w:defSemiHidden="0" w:defUnhideWhenUsed="0" w:defQFormat="0" w:count="382">
     <w:lsdException w:name="Normal" w:uiPriority="0" w:qFormat="1"/>
     <w:lsdException w:name="heading 1" w:uiPriority="9" w:qFormat="1"/>
     <w:lsdException w:name="heading 2" w:semiHidden="1" w:uiPriority="9" w:unhideWhenUsed="1" w:qFormat="1"/>
@@ -7992,7 +7948,6 @@
     <w:lsdException w:name="List Table 7 Colorful Accent 6" w:uiPriority="52"/>
     <w:lsdException w:name="Mention" w:semiHidden="1" w:unhideWhenUsed="1"/>
     <w:lsdException w:name="Smart Hyperlink" w:semiHidden="1" w:unhideWhenUsed="1"/>
-    <w:lsdException w:name="Hashtag" w:semiHidden="1" w:unhideWhenUsed="1"/>
   </w:latentStyles>
   <w:style w:type="paragraph" w:default="1" w:styleId="Normal">
     <w:name w:val="Normal"/>
@@ -8236,7 +8191,7 @@
       <w:szCs w:val="32"/>
     </w:rPr>
   </w:style>
-  <w:style w:type="paragraph" w:styleId="TtuloTDC">
+  <w:style w:type="paragraph" w:styleId="TtulodeTDC">
     <w:name w:val="TOC Heading"/>
     <w:basedOn w:val="Ttulo1"/>
     <w:next w:val="Normal"/>
@@ -8346,6 +8301,7 @@
       <w:spacing w:after="0" w:line="240" w:lineRule="auto"/>
     </w:pPr>
     <w:tblPr>
+      <w:tblInd w:w="0" w:type="dxa"/>
       <w:tblBorders>
         <w:top w:val="single" w:sz="4" w:space="0" w:color="auto"/>
         <w:left w:val="single" w:sz="4" w:space="0" w:color="auto"/>
@@ -8354,6 +8310,12 @@
         <w:insideH w:val="single" w:sz="4" w:space="0" w:color="auto"/>
         <w:insideV w:val="single" w:sz="4" w:space="0" w:color="auto"/>
       </w:tblBorders>
+      <w:tblCellMar>
+        <w:top w:w="0" w:type="dxa"/>
+        <w:left w:w="108" w:type="dxa"/>
+        <w:bottom w:w="0" w:type="dxa"/>
+        <w:right w:w="108" w:type="dxa"/>
+      </w:tblCellMar>
     </w:tblPr>
   </w:style>
 </w:styles>
@@ -8659,7 +8621,7 @@
 </file>
 
 <file path=customXml/itemProps1.xml><?xml version="1.0" encoding="utf-8"?>
-<ds:datastoreItem xmlns:ds="http://schemas.openxmlformats.org/officeDocument/2006/customXml" ds:itemID="{190259C8-160F-42A7-8F94-ECD025F45143}">
+<ds:datastoreItem xmlns:ds="http://schemas.openxmlformats.org/officeDocument/2006/customXml" ds:itemID="{FE482AA3-52A9-B449-98C5-B73EABAD76C3}">
   <ds:schemaRefs>
     <ds:schemaRef ds:uri="http://schemas.openxmlformats.org/officeDocument/2006/bibliography"/>
   </ds:schemaRefs>

</xml_diff>